<commit_message>
First table on sampling done!
</commit_message>
<xml_diff>
--- a/Writing/chapter 1 - updated_BPV_EP.docx
+++ b/Writing/chapter 1 - updated_BPV_EP.docx
@@ -194,6 +194,14 @@
         </w:rPr>
         <w:t xml:space="preserve"> </w:t>
       </w:r>
+      <w:r>
+        <w:rPr>
+          <w:rFonts w:eastAsia="Times New Roman" w:cstheme="minorHAnsi"/>
+          <w:color w:val="000000"/>
+          <w:lang w:val="en-CA"/>
+        </w:rPr>
+        <w:t>June 18</w:t>
+      </w:r>
       <w:del w:id="0" w:author="Vanessa Fladmark" w:date="2020-06-02T09:28:00Z">
         <w:r>
           <w:rPr>
@@ -204,7 +212,6 @@
           <w:delText>May 4</w:delText>
         </w:r>
       </w:del>
-      <w:proofErr w:type="spellStart"/>
       <w:r>
         <w:rPr>
           <w:rFonts w:eastAsia="Times New Roman" w:cstheme="minorHAnsi"/>
@@ -214,7 +221,6 @@
         </w:rPr>
         <w:t>th</w:t>
       </w:r>
-      <w:proofErr w:type="spellEnd"/>
       <w:r>
         <w:rPr>
           <w:rFonts w:eastAsia="Times New Roman" w:cstheme="minorHAnsi"/>
@@ -650,20 +656,8 @@
           <w:color w:val="000000"/>
           <w:lang w:val="en-CA"/>
         </w:rPr>
-        <w:t xml:space="preserve">O. </w:t>
-      </w:r>
-      <w:proofErr w:type="spellStart"/>
-      <w:r>
-        <w:rPr>
-          <w:rFonts w:eastAsia="Times New Roman" w:cstheme="minorHAnsi"/>
-          <w:i/>
-          <w:iCs/>
-          <w:color w:val="000000"/>
-          <w:lang w:val="en-CA"/>
-        </w:rPr>
-        <w:t>gorbuscha</w:t>
-      </w:r>
-      <w:proofErr w:type="spellEnd"/>
+        <w:t>O. gorbuscha</w:t>
+      </w:r>
       <w:r>
         <w:rPr>
           <w:rFonts w:eastAsia="Times New Roman" w:cstheme="minorHAnsi"/>
@@ -6994,25 +6988,7 @@
             <w:color w:val="000000"/>
             <w:lang w:val="en-CA"/>
           </w:rPr>
-          <w:t xml:space="preserve">e </w:t>
-        </w:r>
-        <w:proofErr w:type="spellStart"/>
-        <w:r>
-          <w:rPr>
-            <w:rFonts w:eastAsia="Times New Roman" w:cstheme="minorHAnsi"/>
-            <w:color w:val="000000"/>
-            <w:lang w:val="en-CA"/>
-          </w:rPr>
-          <w:t>methanesulfonate</w:t>
-        </w:r>
-        <w:proofErr w:type="spellEnd"/>
-        <w:r>
-          <w:rPr>
-            <w:rFonts w:eastAsia="Times New Roman" w:cstheme="minorHAnsi"/>
-            <w:color w:val="000000"/>
-            <w:lang w:val="en-CA"/>
-          </w:rPr>
-          <w:t xml:space="preserve"> (MS-222) upon removal from the seine net, </w:t>
+          <w:t xml:space="preserve">e methanesulfonate (MS-222) upon removal from the seine net, </w:t>
         </w:r>
       </w:ins>
       <w:ins w:id="385" w:author="Vanessa Fladmark" w:date="2020-05-29T09:54:00Z">
@@ -7104,7 +7080,6 @@
           </w:rPr>
           <w:t xml:space="preserve">-196 </w:t>
         </w:r>
-        <w:proofErr w:type="spellStart"/>
         <w:r>
           <w:rPr>
             <w:rFonts w:eastAsia="Times New Roman" w:cstheme="minorHAnsi"/>
@@ -7127,16 +7102,7 @@
             <w:color w:val="000000"/>
             <w:lang w:val="en-CA"/>
           </w:rPr>
-          <w:t>C</w:t>
-        </w:r>
-        <w:proofErr w:type="spellEnd"/>
-        <w:r>
-          <w:rPr>
-            <w:rFonts w:eastAsia="Times New Roman" w:cstheme="minorHAnsi"/>
-            <w:color w:val="000000"/>
-            <w:lang w:val="en-CA"/>
-          </w:rPr>
-          <w:t xml:space="preserve"> with liquid nitrogen in a dry shipper until </w:t>
+          <w:t xml:space="preserve">C with liquid nitrogen in a dry shipper until </w:t>
         </w:r>
       </w:ins>
       <w:ins w:id="395" w:author="Vanessa Fladmark" w:date="2020-05-29T10:00:00Z">
@@ -7168,7 +7134,6 @@
           </w:rPr>
           <w:t xml:space="preserve"> stored in the -80 </w:t>
         </w:r>
-        <w:proofErr w:type="spellStart"/>
         <w:r>
           <w:rPr>
             <w:rFonts w:eastAsia="Times New Roman" w:cstheme="minorHAnsi"/>
@@ -7191,16 +7156,7 @@
             <w:color w:val="000000"/>
             <w:lang w:val="en-CA"/>
           </w:rPr>
-          <w:t>C</w:t>
-        </w:r>
-        <w:proofErr w:type="spellEnd"/>
-        <w:r>
-          <w:rPr>
-            <w:rFonts w:eastAsia="Times New Roman" w:cstheme="minorHAnsi"/>
-            <w:color w:val="000000"/>
-            <w:lang w:val="en-CA"/>
-          </w:rPr>
-          <w:t xml:space="preserve"> freezer at the lab.</w:t>
+          <w:t>C freezer at the lab.</w:t>
         </w:r>
       </w:ins>
       <w:ins w:id="399" w:author="Vanessa Fladmark" w:date="2020-05-29T09:59:00Z">
@@ -9577,7 +9533,6 @@
           <w:t xml:space="preserve"> using a </w:t>
         </w:r>
       </w:ins>
-      <w:proofErr w:type="spellStart"/>
       <w:ins w:id="611" w:author="Vanessa Fladmark" w:date="2020-05-31T12:06:00Z">
         <w:r>
           <w:rPr>
@@ -9588,7 +9543,6 @@
           <w:t>Motodo</w:t>
         </w:r>
       </w:ins>
-      <w:proofErr w:type="spellEnd"/>
       <w:ins w:id="612" w:author="Vanessa Fladmark" w:date="2020-05-31T12:04:00Z">
         <w:r>
           <w:rPr>
@@ -10262,16 +10216,7 @@
             <w:color w:val="000000"/>
             <w:lang w:val="en-CA"/>
           </w:rPr>
-          <w:t xml:space="preserve">FO = # of stomachs with </w:t>
-        </w:r>
-        <w:proofErr w:type="spellStart"/>
-        <w:r>
-          <w:rPr>
-            <w:rFonts w:eastAsia="Times New Roman" w:cstheme="minorHAnsi"/>
-            <w:color w:val="000000"/>
-            <w:lang w:val="en-CA"/>
-          </w:rPr>
-          <w:t>prey</w:t>
+          <w:t>FO = # of stomachs with prey</w:t>
         </w:r>
       </w:ins>
       <w:ins w:id="656" w:author="Vanessa Fladmark" w:date="2020-05-31T16:59:00Z">
@@ -10292,7 +10237,6 @@
           <w:t>i</w:t>
         </w:r>
       </w:ins>
-      <w:proofErr w:type="spellEnd"/>
       <w:ins w:id="658" w:author="Vanessa Fladmark" w:date="2020-05-31T14:17:00Z">
         <w:r>
           <w:rPr>
@@ -10778,16 +10722,7 @@
             <w:color w:val="000000"/>
             <w:lang w:val="en-CA"/>
           </w:rPr>
-          <w:t xml:space="preserve">(minimum </w:t>
-        </w:r>
-        <w:proofErr w:type="spellStart"/>
-        <w:r>
-          <w:rPr>
-            <w:rFonts w:eastAsia="Times New Roman" w:cstheme="minorHAnsi"/>
-            <w:color w:val="000000"/>
-            <w:lang w:val="en-CA"/>
-          </w:rPr>
-          <w:t>p</w:t>
+          <w:t>(minimum p</w:t>
         </w:r>
       </w:ins>
       <w:ins w:id="691" w:author="Vanessa Fladmark" w:date="2020-05-31T16:58:00Z">
@@ -10836,7 +10771,6 @@
           <w:t>p</w:t>
         </w:r>
       </w:ins>
-      <w:proofErr w:type="spellEnd"/>
       <w:ins w:id="696" w:author="Vanessa Fladmark" w:date="2020-05-31T14:22:00Z">
         <w:r>
           <w:rPr>
@@ -10844,16 +10778,7 @@
             <w:color w:val="000000"/>
             <w:lang w:val="en-CA"/>
           </w:rPr>
-          <w:t xml:space="preserve">, </w:t>
-        </w:r>
-        <w:proofErr w:type="spellStart"/>
-        <w:r>
-          <w:rPr>
-            <w:rFonts w:eastAsia="Times New Roman" w:cstheme="minorHAnsi"/>
-            <w:color w:val="000000"/>
-            <w:lang w:val="en-CA"/>
-          </w:rPr>
-          <w:t>p</w:t>
+          <w:t>, p</w:t>
         </w:r>
       </w:ins>
       <w:ins w:id="697" w:author="Vanessa Fladmark" w:date="2020-05-31T16:58:00Z">
@@ -10902,7 +10827,6 @@
           <w:t>c</w:t>
         </w:r>
       </w:ins>
-      <w:proofErr w:type="spellEnd"/>
       <w:ins w:id="702" w:author="Vanessa Fladmark" w:date="2020-05-31T14:21:00Z">
         <w:r>
           <w:rPr>
@@ -10941,16 +10865,7 @@
             <w:color w:val="000000"/>
             <w:lang w:val="en-CA"/>
           </w:rPr>
-          <w:t xml:space="preserve">Where </w:t>
-        </w:r>
-        <w:proofErr w:type="spellStart"/>
-        <w:r>
-          <w:rPr>
-            <w:rFonts w:eastAsia="Times New Roman" w:cstheme="minorHAnsi"/>
-            <w:color w:val="000000"/>
-            <w:lang w:val="en-CA"/>
-          </w:rPr>
-          <w:t>prey</w:t>
+          <w:t>Where prey</w:t>
         </w:r>
         <w:r>
           <w:rPr>
@@ -10968,7 +10883,6 @@
           </w:rPr>
           <w:t>ip</w:t>
         </w:r>
-        <w:proofErr w:type="spellEnd"/>
         <w:r>
           <w:rPr>
             <w:rFonts w:eastAsia="Times New Roman" w:cstheme="minorHAnsi"/>
@@ -10977,7 +10891,6 @@
           </w:rPr>
           <w:t xml:space="preserve"> is the proportion by weight of prey </w:t>
         </w:r>
-        <w:proofErr w:type="spellStart"/>
         <w:r>
           <w:rPr>
             <w:rFonts w:eastAsia="Times New Roman" w:cstheme="minorHAnsi"/>
@@ -10995,23 +10908,13 @@
           </w:rPr>
           <w:t>i</w:t>
         </w:r>
-        <w:proofErr w:type="spellEnd"/>
-        <w:r>
-          <w:rPr>
-            <w:rFonts w:eastAsia="Times New Roman" w:cstheme="minorHAnsi"/>
-            <w:color w:val="000000"/>
-            <w:lang w:val="en-CA"/>
-          </w:rPr>
-          <w:t xml:space="preserve"> in pink salmon stomachs and </w:t>
-        </w:r>
-        <w:proofErr w:type="spellStart"/>
-        <w:r>
-          <w:rPr>
-            <w:rFonts w:eastAsia="Times New Roman" w:cstheme="minorHAnsi"/>
-            <w:color w:val="000000"/>
-            <w:lang w:val="en-CA"/>
-          </w:rPr>
-          <w:t>pr</w:t>
+        <w:r>
+          <w:rPr>
+            <w:rFonts w:eastAsia="Times New Roman" w:cstheme="minorHAnsi"/>
+            <w:color w:val="000000"/>
+            <w:lang w:val="en-CA"/>
+          </w:rPr>
+          <w:t xml:space="preserve"> in pink salmon stomachs and pr</w:t>
         </w:r>
       </w:ins>
       <w:ins w:id="708" w:author="Vanessa Fladmark" w:date="2020-06-02T10:30:00Z">
@@ -11039,7 +10942,6 @@
           </w:rPr>
           <w:t>ic</w:t>
         </w:r>
-        <w:proofErr w:type="spellEnd"/>
         <w:r>
           <w:rPr>
             <w:rFonts w:eastAsia="Times New Roman" w:cstheme="minorHAnsi"/>
@@ -11048,7 +10950,6 @@
           </w:rPr>
           <w:t xml:space="preserve"> is the proportion by weight of prey </w:t>
         </w:r>
-        <w:proofErr w:type="spellStart"/>
         <w:r>
           <w:rPr>
             <w:rFonts w:eastAsia="Times New Roman" w:cstheme="minorHAnsi"/>
@@ -11066,7 +10967,6 @@
           </w:rPr>
           <w:t>i</w:t>
         </w:r>
-        <w:proofErr w:type="spellEnd"/>
         <w:r>
           <w:rPr>
             <w:rFonts w:eastAsia="Times New Roman" w:cstheme="minorHAnsi"/>
@@ -17291,6 +17191,49 @@
           <w:lang w:val="en-CA"/>
         </w:rPr>
         <w:fldChar w:fldCharType="end"/>
+      </w:r>
+      <w:r>
+        <w:rPr>
+          <w:rFonts w:eastAsia="Times New Roman" w:cstheme="minorHAnsi"/>
+          <w:noProof/>
+          <w:color w:val="000000"/>
+          <w:lang w:val="en-CA"/>
+        </w:rPr>
+        <w:drawing>
+          <wp:inline distT="0" distB="0" distL="0" distR="0" wp14:anchorId="7F224CA7" wp14:editId="0F5B8E2C">
+            <wp:extent cx="6483048" cy="2032000"/>
+            <wp:effectExtent l="0" t="0" r="0" b="0"/>
+            <wp:docPr id="4" name="Picture 4"/>
+            <wp:cNvGraphicFramePr>
+              <a:graphicFrameLocks xmlns:a="http://schemas.openxmlformats.org/drawingml/2006/main" noChangeAspect="1"/>
+            </wp:cNvGraphicFramePr>
+            <a:graphic xmlns:a="http://schemas.openxmlformats.org/drawingml/2006/main">
+              <a:graphicData uri="http://schemas.openxmlformats.org/drawingml/2006/picture">
+                <pic:pic xmlns:pic="http://schemas.openxmlformats.org/drawingml/2006/picture">
+                  <pic:nvPicPr>
+                    <pic:cNvPr id="4" name="test_table.pdf"/>
+                    <pic:cNvPicPr/>
+                  </pic:nvPicPr>
+                  <pic:blipFill>
+                    <a:blip r:embed="rId11"/>
+                    <a:stretch>
+                      <a:fillRect/>
+                    </a:stretch>
+                  </pic:blipFill>
+                  <pic:spPr>
+                    <a:xfrm>
+                      <a:off x="0" y="0"/>
+                      <a:ext cx="6499980" cy="2037307"/>
+                    </a:xfrm>
+                    <a:prstGeom prst="rect">
+                      <a:avLst/>
+                    </a:prstGeom>
+                  </pic:spPr>
+                </pic:pic>
+              </a:graphicData>
+            </a:graphic>
+          </wp:inline>
+        </w:drawing>
       </w:r>
     </w:p>
     <w:p>
@@ -17358,7 +17301,7 @@
                     <pic:cNvPicPr/>
                   </pic:nvPicPr>
                   <pic:blipFill>
-                    <a:blip r:embed="rId11">
+                    <a:blip r:embed="rId12">
                       <a:extLst>
                         <a:ext uri="{28A0092B-C50C-407E-A947-70E740481C1C}">
                           <a14:useLocalDpi xmlns:a14="http://schemas.microsoft.com/office/drawing/2010/main" val="0"/>
@@ -17476,7 +17419,7 @@
                     <pic:cNvPicPr/>
                   </pic:nvPicPr>
                   <pic:blipFill>
-                    <a:blip r:embed="rId12">
+                    <a:blip r:embed="rId13">
                       <a:extLst>
                         <a:ext uri="{28A0092B-C50C-407E-A947-70E740481C1C}">
                           <a14:useLocalDpi xmlns:a14="http://schemas.microsoft.com/office/drawing/2010/main" val="0"/>
@@ -17703,6 +17646,48 @@
           <w:lang w:val="en-CA"/>
         </w:rPr>
       </w:pPr>
+      <w:r>
+        <w:rPr>
+          <w:rFonts w:eastAsia="Times New Roman" w:cstheme="minorHAnsi"/>
+          <w:noProof/>
+          <w:lang w:val="en-CA"/>
+        </w:rPr>
+        <w:drawing>
+          <wp:inline distT="0" distB="0" distL="0" distR="0" wp14:anchorId="01892013" wp14:editId="510BB865">
+            <wp:extent cx="6588724" cy="4357991"/>
+            <wp:effectExtent l="0" t="0" r="3175" b="0"/>
+            <wp:docPr id="5" name="Picture 5"/>
+            <wp:cNvGraphicFramePr>
+              <a:graphicFrameLocks xmlns:a="http://schemas.openxmlformats.org/drawingml/2006/main" noChangeAspect="1"/>
+            </wp:cNvGraphicFramePr>
+            <a:graphic xmlns:a="http://schemas.openxmlformats.org/drawingml/2006/main">
+              <a:graphicData uri="http://schemas.openxmlformats.org/drawingml/2006/picture">
+                <pic:pic xmlns:pic="http://schemas.openxmlformats.org/drawingml/2006/picture">
+                  <pic:nvPicPr>
+                    <pic:cNvPr id="5" name="zoop_comp_spatial.pdf"/>
+                    <pic:cNvPicPr/>
+                  </pic:nvPicPr>
+                  <pic:blipFill>
+                    <a:blip r:embed="rId14"/>
+                    <a:stretch>
+                      <a:fillRect/>
+                    </a:stretch>
+                  </pic:blipFill>
+                  <pic:spPr>
+                    <a:xfrm>
+                      <a:off x="0" y="0"/>
+                      <a:ext cx="6704353" cy="4434472"/>
+                    </a:xfrm>
+                    <a:prstGeom prst="rect">
+                      <a:avLst/>
+                    </a:prstGeom>
+                  </pic:spPr>
+                </pic:pic>
+              </a:graphicData>
+            </a:graphic>
+          </wp:inline>
+        </w:drawing>
+      </w:r>
     </w:p>
     <w:p>
       <w:pPr>
@@ -17738,7 +17723,7 @@
                     <pic:cNvPicPr/>
                   </pic:nvPicPr>
                   <pic:blipFill>
-                    <a:blip r:embed="rId13"/>
+                    <a:blip r:embed="rId15"/>
                     <a:stretch>
                       <a:fillRect/>
                     </a:stretch>
@@ -17877,7 +17862,7 @@
                     <pic:cNvPicPr/>
                   </pic:nvPicPr>
                   <pic:blipFill>
-                    <a:blip r:embed="rId14">
+                    <a:blip r:embed="rId16">
                       <a:extLst>
                         <a:ext uri="{28A0092B-C50C-407E-A947-70E740481C1C}">
                           <a14:useLocalDpi xmlns:a14="http://schemas.microsoft.com/office/drawing/2010/main" val="0"/>
@@ -18122,7 +18107,7 @@
                     <pic:cNvPicPr/>
                   </pic:nvPicPr>
                   <pic:blipFill>
-                    <a:blip r:embed="rId15">
+                    <a:blip r:embed="rId17">
                       <a:extLst>
                         <a:ext uri="{28A0092B-C50C-407E-A947-70E740481C1C}">
                           <a14:useLocalDpi xmlns:a14="http://schemas.microsoft.com/office/drawing/2010/main" val="0"/>
@@ -18456,7 +18441,7 @@
                     <pic:cNvPicPr/>
                   </pic:nvPicPr>
                   <pic:blipFill>
-                    <a:blip r:embed="rId16" cstate="hqprint">
+                    <a:blip r:embed="rId18" cstate="hqprint">
                       <a:extLst>
                         <a:ext uri="{28A0092B-C50C-407E-A947-70E740481C1C}">
                           <a14:useLocalDpi xmlns:a14="http://schemas.microsoft.com/office/drawing/2010/main" val="0"/>
@@ -18641,15 +18626,7 @@
         <w:annotationRef/>
       </w:r>
       <w:r>
-        <w:t xml:space="preserve">Consider providing a clear definition of what this means. This is an </w:t>
-      </w:r>
-      <w:proofErr w:type="gramStart"/>
-      <w:r>
-        <w:t>important topics</w:t>
-      </w:r>
-      <w:proofErr w:type="gramEnd"/>
-      <w:r>
-        <w:t xml:space="preserve"> that you come back to in your discussion. </w:t>
+        <w:t xml:space="preserve">Consider providing a clear definition of what this means. This is an important topics that you come back to in your discussion. </w:t>
       </w:r>
     </w:p>
   </w:comment>
@@ -18681,15 +18658,7 @@
         <w:annotationRef/>
       </w:r>
       <w:r>
-        <w:t xml:space="preserve">It is likely that competition has favored the development of this trophic specialization. It is difficult to prove though, </w:t>
-      </w:r>
-      <w:proofErr w:type="gramStart"/>
-      <w:r>
-        <w:t>Do</w:t>
-      </w:r>
-      <w:proofErr w:type="gramEnd"/>
-      <w:r>
-        <w:t xml:space="preserve"> you have a reference for this? </w:t>
+        <w:t xml:space="preserve">It is likely that competition has favored the development of this trophic specialization. It is difficult to prove though, Do you have a reference for this? </w:t>
       </w:r>
     </w:p>
   </w:comment>
@@ -18753,23 +18722,7 @@
         <w:annotationRef/>
       </w:r>
       <w:r>
-        <w:t xml:space="preserve">Freshwater influence is greater in the </w:t>
-      </w:r>
-      <w:proofErr w:type="spellStart"/>
-      <w:r>
-        <w:t>SoG</w:t>
-      </w:r>
-      <w:proofErr w:type="spellEnd"/>
-      <w:r>
-        <w:t xml:space="preserve">. The Fraser is an important source and because of the low mixing, the </w:t>
-      </w:r>
-      <w:proofErr w:type="gramStart"/>
-      <w:r>
-        <w:t>low density</w:t>
-      </w:r>
-      <w:proofErr w:type="gramEnd"/>
-      <w:r>
-        <w:t xml:space="preserve"> fresh layer sits in the surface and allows heat retention and hence stratification. </w:t>
+        <w:t xml:space="preserve">Freshwater influence is greater in the SoG. The Fraser is an important source and because of the low mixing, the low density fresh layer sits in the surface and allows heat retention and hence stratification. </w:t>
       </w:r>
     </w:p>
   </w:comment>
@@ -18833,23 +18786,7 @@
         <w:annotationRef/>
       </w:r>
       <w:r>
-        <w:t xml:space="preserve">These occur in the southern Dis before one </w:t>
-      </w:r>
-      <w:proofErr w:type="gramStart"/>
-      <w:r>
-        <w:t>passes</w:t>
-      </w:r>
-      <w:proofErr w:type="gramEnd"/>
-      <w:r>
-        <w:t xml:space="preserve"> over the sills into Discovery Passage and </w:t>
-      </w:r>
-      <w:proofErr w:type="spellStart"/>
-      <w:r>
-        <w:t>Okisollo</w:t>
-      </w:r>
-      <w:proofErr w:type="spellEnd"/>
-      <w:r>
-        <w:t xml:space="preserve"> Channel. </w:t>
+        <w:t xml:space="preserve">These occur in the southern Dis before one passes over the sills into Discovery Passage and Okisollo Channel. </w:t>
       </w:r>
     </w:p>
   </w:comment>
@@ -18897,15 +18834,7 @@
         <w:annotationRef/>
       </w:r>
       <w:r>
-        <w:t xml:space="preserve">This should probably be separated as a second </w:t>
-      </w:r>
-      <w:proofErr w:type="gramStart"/>
-      <w:r>
-        <w:t>aim,</w:t>
-      </w:r>
-      <w:proofErr w:type="gramEnd"/>
-      <w:r>
-        <w:t xml:space="preserve"> I think also addressing the very interesting question that your raise about how competition or niche overlap might vary across regions with different foraging conditions. </w:t>
+        <w:t xml:space="preserve">This should probably be separated as a second aim, I think also addressing the very interesting question that your raise about how competition or niche overlap might vary across regions with different foraging conditions. </w:t>
       </w:r>
     </w:p>
   </w:comment>
@@ -18976,13 +18905,8 @@
       <w:pPr>
         <w:pStyle w:val="CommentText"/>
       </w:pPr>
-      <w:proofErr w:type="gramStart"/>
-      <w:r>
-        <w:t>Basically</w:t>
-      </w:r>
-      <w:proofErr w:type="gramEnd"/>
-      <w:r>
-        <w:t xml:space="preserve"> this is a recipe for someone to understand exactly what you did and how it could be repeated. </w:t>
+      <w:r>
+        <w:t xml:space="preserve">Basically this is a recipe for someone to understand exactly what you did and how it could be repeated. </w:t>
       </w:r>
     </w:p>
   </w:comment>
@@ -19075,15 +18999,7 @@
         <w:pStyle w:val="CommentText"/>
       </w:pPr>
       <w:r>
-        <w:t xml:space="preserve">What were the sampling dates? (this can go </w:t>
-      </w:r>
-      <w:proofErr w:type="gramStart"/>
-      <w:r>
-        <w:t>in  table</w:t>
-      </w:r>
-      <w:proofErr w:type="gramEnd"/>
-      <w:r>
-        <w:t xml:space="preserve"> with other relevant information including the number of fish actually analyzed at each site) </w:t>
+        <w:t xml:space="preserve">What were the sampling dates? (this can go in  table with other relevant information including the number of fish actually analyzed at each site) </w:t>
       </w:r>
     </w:p>
     <w:p>
@@ -19177,15 +19093,7 @@
         <w:annotationRef/>
       </w:r>
       <w:r>
-        <w:t xml:space="preserve">Suggest </w:t>
-      </w:r>
-      <w:proofErr w:type="gramStart"/>
-      <w:r>
-        <w:t>to separate</w:t>
-      </w:r>
-      <w:proofErr w:type="gramEnd"/>
-      <w:r>
-        <w:t xml:space="preserve"> the fish and zoo processing text. </w:t>
+        <w:t xml:space="preserve">Suggest to separate the fish and zoo processing text. </w:t>
       </w:r>
     </w:p>
   </w:comment>
@@ -19414,15 +19322,7 @@
         <w:annotationRef/>
       </w:r>
       <w:r>
-        <w:t xml:space="preserve">Are you preferring to previous studies? If </w:t>
-      </w:r>
-      <w:proofErr w:type="gramStart"/>
-      <w:r>
-        <w:t>so</w:t>
-      </w:r>
-      <w:proofErr w:type="gramEnd"/>
-      <w:r>
-        <w:t xml:space="preserve"> this does not belong in the results The results should focus on your data and analyses. </w:t>
+        <w:t xml:space="preserve">Are you preferring to previous studies? If so this does not belong in the results The results should focus on your data and analyses. </w:t>
       </w:r>
     </w:p>
     <w:p>
@@ -19435,15 +19335,7 @@
         <w:pStyle w:val="CommentText"/>
       </w:pPr>
       <w:r>
-        <w:t xml:space="preserve">That being said, after going through your </w:t>
-      </w:r>
-      <w:proofErr w:type="spellStart"/>
-      <w:r>
-        <w:t>oceanog</w:t>
-      </w:r>
-      <w:proofErr w:type="spellEnd"/>
-      <w:r>
-        <w:t xml:space="preserve"> results you can make a general overview statement about your data and how it compares to previous work. </w:t>
+        <w:t xml:space="preserve">That being said, after going through your oceanog results you can make a general overview statement about your data and how it compares to previous work. </w:t>
       </w:r>
     </w:p>
   </w:comment>
@@ -19485,15 +19377,7 @@
         <w:pStyle w:val="CommentText"/>
       </w:pPr>
       <w:r>
-        <w:t xml:space="preserve">When one is presenting an overview of </w:t>
-      </w:r>
-      <w:proofErr w:type="gramStart"/>
-      <w:r>
-        <w:t>ones</w:t>
-      </w:r>
-      <w:proofErr w:type="gramEnd"/>
-      <w:r>
-        <w:t xml:space="preserve"> work, and one has sufficient data, it is possible to make generalizations </w:t>
+        <w:t xml:space="preserve">When one is presenting an overview of ones work, and one has sufficient data, it is possible to make generalizations </w:t>
       </w:r>
     </w:p>
   </w:comment>
@@ -19583,15 +19467,7 @@
         <w:pStyle w:val="CommentText"/>
       </w:pPr>
       <w:r>
-        <w:t xml:space="preserve">For example, here it is not clear that you mean euphausiids were associated with one station north of the Dis – JS2. Is this still JS? Technically it is north of </w:t>
-      </w:r>
-      <w:proofErr w:type="gramStart"/>
-      <w:r>
-        <w:t>JS, and</w:t>
-      </w:r>
-      <w:proofErr w:type="gramEnd"/>
-      <w:r>
-        <w:t xml:space="preserve"> is actually unique in the excessive mixing that goes on there (more so than JS proper). It is a real hotspot. </w:t>
+        <w:t xml:space="preserve">For example, here it is not clear that you mean euphausiids were associated with one station north of the Dis – JS2. Is this still JS? Technically it is north of JS, and is actually unique in the excessive mixing that goes on there (more so than JS proper). It is a real hotspot. </w:t>
       </w:r>
     </w:p>
     <w:p>
@@ -19604,15 +19480,7 @@
         <w:pStyle w:val="CommentText"/>
       </w:pPr>
       <w:r>
-        <w:t xml:space="preserve">When describing the results for Figure 3 it would help </w:t>
-      </w:r>
-      <w:proofErr w:type="spellStart"/>
-      <w:r>
-        <w:t>t</w:t>
-      </w:r>
-      <w:proofErr w:type="spellEnd"/>
-      <w:r>
-        <w:t xml:space="preserve"> cite the % values in the text. </w:t>
+        <w:t xml:space="preserve">When describing the results for Figure 3 it would help t cite the % values in the text. </w:t>
       </w:r>
     </w:p>
   </w:comment>
@@ -19694,15 +19562,7 @@
         <w:annotationRef/>
       </w:r>
       <w:r>
-        <w:t xml:space="preserve">Make sure that the reader </w:t>
-      </w:r>
-      <w:proofErr w:type="gramStart"/>
-      <w:r>
-        <w:t>know</w:t>
-      </w:r>
-      <w:proofErr w:type="gramEnd"/>
-      <w:r>
-        <w:t xml:space="preserve"> what these are? </w:t>
+        <w:t xml:space="preserve">Make sure that the reader know what these are? </w:t>
       </w:r>
     </w:p>
   </w:comment>
@@ -19866,15 +19726,7 @@
         <w:pStyle w:val="CommentText"/>
       </w:pPr>
       <w:r>
-        <w:t xml:space="preserve">It would be god to provide a </w:t>
-      </w:r>
-      <w:proofErr w:type="gramStart"/>
-      <w:r>
-        <w:t>high level</w:t>
-      </w:r>
-      <w:proofErr w:type="gramEnd"/>
-      <w:r>
-        <w:t xml:space="preserve"> overview of the study area in the context of the Trophic Gauntlet that captures the prior work that has been done and comparing with your own results.  </w:t>
+        <w:t xml:space="preserve">It would be god to provide a high level overview of the study area in the context of the Trophic Gauntlet that captures the prior work that has been done and comparing with your own results.  </w:t>
       </w:r>
     </w:p>
   </w:comment>
@@ -20004,15 +19856,7 @@
         <w:pStyle w:val="CommentText"/>
       </w:pPr>
       <w:r>
-        <w:t xml:space="preserve">There could be quite a lot of patchiness within JS, and </w:t>
-      </w:r>
-      <w:proofErr w:type="gramStart"/>
-      <w:r>
-        <w:t>site specific</w:t>
-      </w:r>
-      <w:proofErr w:type="gramEnd"/>
-      <w:r>
-        <w:t xml:space="preserve"> characteristics that are important (including time of day sampled). </w:t>
+        <w:t xml:space="preserve">There could be quite a lot of patchiness within JS, and site specific characteristics that are important (including time of day sampled). </w:t>
       </w:r>
     </w:p>
   </w:comment>

</xml_diff>